<commit_message>
Added outstanding translations messages for the Document Email pro plugin
</commit_message>
<xml_diff>
--- a/plugins-translations/translations-plugins-emailpro.docx
+++ b/plugins-translations/translations-plugins-emailpro.docx
@@ -45,7 +45,7 @@
               <w:kern w:val="2"/>
               <w:sz w:val="24"/>
               <w:szCs w:val="24"/>
-              <w:lang w:val="af-ZA" w:eastAsia="af-ZA"/>
+              <w:lang w:eastAsia="en-ZA"/>
               <w14:ligatures w14:val="standardContextual"/>
             </w:rPr>
           </w:pPr>
@@ -58,7 +58,7 @@
           <w:r>
             <w:fldChar w:fldCharType="separate"/>
           </w:r>
-          <w:hyperlink w:anchor="_Toc162342217" w:history="1">
+          <w:hyperlink w:anchor="_Toc180256869" w:history="1">
             <w:r>
               <w:rPr>
                 <w:rStyle w:val="Hiperskakel"/>
@@ -68,7 +68,7 @@
                 <w:noProof/>
                 <w:lang w:val="x-none"/>
               </w:rPr>
-              <w:t>Email Pro Setup</w:t>
+              <w:t>Email Pro Plugin</w:t>
             </w:r>
             <w:r>
               <w:rPr>
@@ -89,7 +89,7 @@
                 <w:noProof/>
                 <w:webHidden/>
               </w:rPr>
-              <w:instrText xml:space="preserve"> PAGEREF _Toc162342217 \h </w:instrText>
+              <w:instrText xml:space="preserve"> PAGEREF _Toc180256869 \h </w:instrText>
             </w:r>
             <w:r>
               <w:rPr>
@@ -132,11 +132,11 @@
               <w:kern w:val="2"/>
               <w:sz w:val="24"/>
               <w:szCs w:val="24"/>
-              <w:lang w:val="af-ZA" w:eastAsia="af-ZA"/>
+              <w:lang w:eastAsia="en-ZA"/>
               <w14:ligatures w14:val="standardContextual"/>
             </w:rPr>
           </w:pPr>
-          <w:hyperlink w:anchor="_Toc162342218" w:history="1">
+          <w:hyperlink w:anchor="_Toc180256870" w:history="1">
             <w:r>
               <w:rPr>
                 <w:rStyle w:val="Hiperskakel"/>
@@ -146,7 +146,7 @@
                 <w:noProof/>
                 <w:lang w:val="x-none"/>
               </w:rPr>
-              <w:t>Send mail</w:t>
+              <w:t>Messages</w:t>
             </w:r>
             <w:r>
               <w:rPr>
@@ -167,7 +167,7 @@
                 <w:noProof/>
                 <w:webHidden/>
               </w:rPr>
-              <w:instrText xml:space="preserve"> PAGEREF _Toc162342218 \h </w:instrText>
+              <w:instrText xml:space="preserve"> PAGEREF _Toc180256870 \h </w:instrText>
             </w:r>
             <w:r>
               <w:rPr>
@@ -187,7 +187,7 @@
                 <w:noProof/>
                 <w:webHidden/>
               </w:rPr>
-              <w:t>2</w:t>
+              <w:t>1</w:t>
             </w:r>
             <w:r>
               <w:rPr>
@@ -210,11 +210,11 @@
               <w:kern w:val="2"/>
               <w:sz w:val="24"/>
               <w:szCs w:val="24"/>
-              <w:lang w:val="af-ZA" w:eastAsia="af-ZA"/>
+              <w:lang w:eastAsia="en-ZA"/>
               <w14:ligatures w14:val="standardContextual"/>
             </w:rPr>
           </w:pPr>
-          <w:hyperlink w:anchor="_Toc162342219" w:history="1">
+          <w:hyperlink w:anchor="_Toc180256871" w:history="1">
             <w:r>
               <w:rPr>
                 <w:rStyle w:val="Hiperskakel"/>
@@ -224,7 +224,7 @@
                 <w:noProof/>
                 <w:lang w:val="x-none"/>
               </w:rPr>
-              <w:t>Send mail - Settings tab</w:t>
+              <w:t>Email Pro Setup</w:t>
             </w:r>
             <w:r>
               <w:rPr>
@@ -245,7 +245,7 @@
                 <w:noProof/>
                 <w:webHidden/>
               </w:rPr>
-              <w:instrText xml:space="preserve"> PAGEREF _Toc162342219 \h </w:instrText>
+              <w:instrText xml:space="preserve"> PAGEREF _Toc180256871 \h </w:instrText>
             </w:r>
             <w:r>
               <w:rPr>
@@ -265,7 +265,7 @@
                 <w:noProof/>
                 <w:webHidden/>
               </w:rPr>
-              <w:t>3</w:t>
+              <w:t>2</w:t>
             </w:r>
             <w:r>
               <w:rPr>
@@ -288,11 +288,11 @@
               <w:kern w:val="2"/>
               <w:sz w:val="24"/>
               <w:szCs w:val="24"/>
-              <w:lang w:val="af-ZA" w:eastAsia="af-ZA"/>
+              <w:lang w:eastAsia="en-ZA"/>
               <w14:ligatures w14:val="standardContextual"/>
             </w:rPr>
           </w:pPr>
-          <w:hyperlink w:anchor="_Toc162342220" w:history="1">
+          <w:hyperlink w:anchor="_Toc180256872" w:history="1">
             <w:r>
               <w:rPr>
                 <w:rStyle w:val="Hiperskakel"/>
@@ -302,7 +302,7 @@
                 <w:noProof/>
                 <w:lang w:val="x-none"/>
               </w:rPr>
-              <w:t>Send mail - Free fields tab</w:t>
+              <w:t>Send mail</w:t>
             </w:r>
             <w:r>
               <w:rPr>
@@ -323,7 +323,7 @@
                 <w:noProof/>
                 <w:webHidden/>
               </w:rPr>
-              <w:instrText xml:space="preserve"> PAGEREF _Toc162342220 \h </w:instrText>
+              <w:instrText xml:space="preserve"> PAGEREF _Toc180256872 \h </w:instrText>
             </w:r>
             <w:r>
               <w:rPr>
@@ -343,7 +343,7 @@
                 <w:noProof/>
                 <w:webHidden/>
               </w:rPr>
-              <w:t>4</w:t>
+              <w:t>2</w:t>
             </w:r>
             <w:r>
               <w:rPr>
@@ -366,11 +366,11 @@
               <w:kern w:val="2"/>
               <w:sz w:val="24"/>
               <w:szCs w:val="24"/>
-              <w:lang w:val="af-ZA" w:eastAsia="af-ZA"/>
+              <w:lang w:eastAsia="en-ZA"/>
               <w14:ligatures w14:val="standardContextual"/>
             </w:rPr>
           </w:pPr>
-          <w:hyperlink w:anchor="_Toc162342221" w:history="1">
+          <w:hyperlink w:anchor="_Toc180256873" w:history="1">
             <w:r>
               <w:rPr>
                 <w:rStyle w:val="Hiperskakel"/>
@@ -380,7 +380,7 @@
                 <w:noProof/>
                 <w:lang w:val="x-none"/>
               </w:rPr>
-              <w:t>Mass email selection</w:t>
+              <w:t>Send mail - Settings tab</w:t>
             </w:r>
             <w:r>
               <w:rPr>
@@ -401,7 +401,7 @@
                 <w:noProof/>
                 <w:webHidden/>
               </w:rPr>
-              <w:instrText xml:space="preserve"> PAGEREF _Toc162342221 \h </w:instrText>
+              <w:instrText xml:space="preserve"> PAGEREF _Toc180256873 \h </w:instrText>
             </w:r>
             <w:r>
               <w:rPr>
@@ -421,7 +421,7 @@
                 <w:noProof/>
                 <w:webHidden/>
               </w:rPr>
-              <w:t>5</w:t>
+              <w:t>3</w:t>
             </w:r>
             <w:r>
               <w:rPr>
@@ -444,11 +444,11 @@
               <w:kern w:val="2"/>
               <w:sz w:val="24"/>
               <w:szCs w:val="24"/>
-              <w:lang w:val="af-ZA" w:eastAsia="af-ZA"/>
+              <w:lang w:eastAsia="en-ZA"/>
               <w14:ligatures w14:val="standardContextual"/>
             </w:rPr>
           </w:pPr>
-          <w:hyperlink w:anchor="_Toc162342222" w:history="1">
+          <w:hyperlink w:anchor="_Toc180256874" w:history="1">
             <w:r>
               <w:rPr>
                 <w:rStyle w:val="Hiperskakel"/>
@@ -458,6 +458,162 @@
                 <w:noProof/>
                 <w:lang w:val="x-none"/>
               </w:rPr>
+              <w:t>Send mail - Free fields tab</w:t>
+            </w:r>
+            <w:r>
+              <w:rPr>
+                <w:noProof/>
+                <w:webHidden/>
+              </w:rPr>
+              <w:tab/>
+            </w:r>
+            <w:r>
+              <w:rPr>
+                <w:noProof/>
+                <w:webHidden/>
+              </w:rPr>
+              <w:fldChar w:fldCharType="begin"/>
+            </w:r>
+            <w:r>
+              <w:rPr>
+                <w:noProof/>
+                <w:webHidden/>
+              </w:rPr>
+              <w:instrText xml:space="preserve"> PAGEREF _Toc180256874 \h </w:instrText>
+            </w:r>
+            <w:r>
+              <w:rPr>
+                <w:noProof/>
+                <w:webHidden/>
+              </w:rPr>
+            </w:r>
+            <w:r>
+              <w:rPr>
+                <w:noProof/>
+                <w:webHidden/>
+              </w:rPr>
+              <w:fldChar w:fldCharType="separate"/>
+            </w:r>
+            <w:r>
+              <w:rPr>
+                <w:noProof/>
+                <w:webHidden/>
+              </w:rPr>
+              <w:t>4</w:t>
+            </w:r>
+            <w:r>
+              <w:rPr>
+                <w:noProof/>
+                <w:webHidden/>
+              </w:rPr>
+              <w:fldChar w:fldCharType="end"/>
+            </w:r>
+          </w:hyperlink>
+        </w:p>
+        <w:p>
+          <w:pPr>
+            <w:pStyle w:val="TOC1"/>
+            <w:tabs>
+              <w:tab w:val="right" w:leader="dot" w:pos="10456"/>
+            </w:tabs>
+            <w:rPr>
+              <w:rFonts w:eastAsiaTheme="minorEastAsia"/>
+              <w:noProof/>
+              <w:kern w:val="2"/>
+              <w:sz w:val="24"/>
+              <w:szCs w:val="24"/>
+              <w:lang w:eastAsia="en-ZA"/>
+              <w14:ligatures w14:val="standardContextual"/>
+            </w:rPr>
+          </w:pPr>
+          <w:hyperlink w:anchor="_Toc180256875" w:history="1">
+            <w:r>
+              <w:rPr>
+                <w:rStyle w:val="Hiperskakel"/>
+                <w:rFonts w:ascii="Segoe UI Black" w:hAnsi="Segoe UI Black" w:cs="Segoe UI Black"/>
+                <w:b/>
+                <w:bCs/>
+                <w:noProof/>
+                <w:lang w:val="x-none"/>
+              </w:rPr>
+              <w:t>Mass email selection</w:t>
+            </w:r>
+            <w:r>
+              <w:rPr>
+                <w:noProof/>
+                <w:webHidden/>
+              </w:rPr>
+              <w:tab/>
+            </w:r>
+            <w:r>
+              <w:rPr>
+                <w:noProof/>
+                <w:webHidden/>
+              </w:rPr>
+              <w:fldChar w:fldCharType="begin"/>
+            </w:r>
+            <w:r>
+              <w:rPr>
+                <w:noProof/>
+                <w:webHidden/>
+              </w:rPr>
+              <w:instrText xml:space="preserve"> PAGEREF _Toc180256875 \h </w:instrText>
+            </w:r>
+            <w:r>
+              <w:rPr>
+                <w:noProof/>
+                <w:webHidden/>
+              </w:rPr>
+            </w:r>
+            <w:r>
+              <w:rPr>
+                <w:noProof/>
+                <w:webHidden/>
+              </w:rPr>
+              <w:fldChar w:fldCharType="separate"/>
+            </w:r>
+            <w:r>
+              <w:rPr>
+                <w:noProof/>
+                <w:webHidden/>
+              </w:rPr>
+              <w:t>5</w:t>
+            </w:r>
+            <w:r>
+              <w:rPr>
+                <w:noProof/>
+                <w:webHidden/>
+              </w:rPr>
+              <w:fldChar w:fldCharType="end"/>
+            </w:r>
+          </w:hyperlink>
+        </w:p>
+        <w:p>
+          <w:pPr>
+            <w:pStyle w:val="TOC1"/>
+            <w:tabs>
+              <w:tab w:val="right" w:leader="dot" w:pos="10456"/>
+            </w:tabs>
+            <w:rPr>
+              <w:rFonts w:eastAsiaTheme="minorEastAsia"/>
+              <w:noProof/>
+              <w:kern w:val="2"/>
+              <w:sz w:val="24"/>
+              <w:szCs w:val="24"/>
+              <w:lang w:eastAsia="en-ZA"/>
+              <w14:ligatures w14:val="standardContextual"/>
+            </w:rPr>
+          </w:pPr>
+          <w:hyperlink w:anchor="_Toc180256876" w:history="1">
+            <w:r>
+              <w:rPr>
+                <w:rStyle w:val="Hiperskakel"/>
+                <w:rFonts w:ascii="Segoe UI Black" w:hAnsi="Segoe UI Black" w:cs="Segoe UI Black"/>
+                <w:b/>
+                <w:bCs/>
+                <w:noProof/>
+                <w:lang w:val="x-none"/>
+              </w:rPr>
               <w:t>Documents - Plugin action</w:t>
             </w:r>
             <w:r>
@@ -479,7 +635,7 @@
                 <w:noProof/>
                 <w:webHidden/>
               </w:rPr>
-              <w:instrText xml:space="preserve"> PAGEREF _Toc162342222 \h </w:instrText>
+              <w:instrText xml:space="preserve"> PAGEREF _Toc180256876 \h </w:instrText>
             </w:r>
             <w:r>
               <w:rPr>
@@ -523,7 +679,6 @@
       </w:sdtContent>
     </w:sdt>
     <w:p/>
-    <w:p/>
     <w:p>
       <w:pPr>
         <w:keepNext/>
@@ -542,7 +697,7 @@
           <w:lang w:val="x-none"/>
         </w:rPr>
       </w:pPr>
-      <w:proofErr w:type="spellStart"/>
+      <w:bookmarkStart w:id="0" w:name="_Toc180256869"/>
       <w:r>
         <w:rPr>
           <w:rFonts w:ascii="Segoe UI Black" w:hAnsi="Segoe UI Black" w:cs="Segoe UI Black"/>
@@ -553,35 +708,9 @@
           <w:szCs w:val="28"/>
           <w:lang w:val="x-none"/>
         </w:rPr>
-        <w:t>Email</w:t>
+        <w:t>Email Pro Plugin</w:t>
       </w:r>
-      <w:proofErr w:type="spellEnd"/>
-      <w:r>
-        <w:rPr>
-          <w:rFonts w:ascii="Segoe UI Black" w:hAnsi="Segoe UI Black" w:cs="Segoe UI Black"/>
-          <w:b/>
-          <w:bCs/>
-          <w:color w:val="000080"/>
-          <w:sz w:val="28"/>
-          <w:szCs w:val="28"/>
-          <w:lang w:val="x-none"/>
-        </w:rPr>
-        <w:t xml:space="preserve"> Pro </w:t>
-      </w:r>
-      <w:proofErr w:type="spellStart"/>
-      <w:r>
-        <w:rPr>
-          <w:rFonts w:ascii="Segoe UI Black" w:hAnsi="Segoe UI Black" w:cs="Segoe UI Black"/>
-          <w:b/>
-          <w:bCs/>
-          <w:color w:val="000080"/>
-          <w:sz w:val="28"/>
-          <w:szCs w:val="28"/>
-          <w:lang w:val="x-none"/>
-        </w:rPr>
-        <w:t>Plugin</w:t>
-      </w:r>
-      <w:proofErr w:type="spellEnd"/>
+      <w:bookmarkEnd w:id="0"/>
     </w:p>
     <w:tbl>
       <w:tblPr>
@@ -755,9 +884,67 @@
                 <w:szCs w:val="20"/>
                 <w:lang w:val="x-none"/>
               </w:rPr>
-              <w:t xml:space="preserve"> Pro </w:t>
-            </w:r>
-            <w:proofErr w:type="spellStart"/>
+              <w:t xml:space="preserve"> Pro Plugin</w:t>
+            </w:r>
+            <w:r>
+              <w:rPr>
+                <w:rFonts w:ascii="Segoe UI" w:hAnsi="Segoe UI" w:cs="Segoe UI"/>
+                <w:i/>
+                <w:iCs/>
+                <w:sz w:val="20"/>
+                <w:szCs w:val="20"/>
+                <w:lang w:val="x-none"/>
+              </w:rPr>
+              <w:t xml:space="preserve"> - </w:t>
+            </w:r>
+            <w:r>
+              <w:rPr>
+                <w:rFonts w:ascii="Segoe UI" w:hAnsi="Segoe UI" w:cs="Segoe UI"/>
+                <w:i/>
+                <w:iCs/>
+                <w:color w:val="0000FF"/>
+                <w:sz w:val="20"/>
+                <w:szCs w:val="20"/>
+                <w:u w:val="single"/>
+                <w:lang w:val="x-none"/>
+              </w:rPr>
+              <w:t>Manual</w:t>
+            </w:r>
+            <w:r>
+              <w:rPr>
+                <w:rFonts w:ascii="Segoe UI" w:hAnsi="Segoe UI" w:cs="Segoe UI"/>
+                <w:i/>
+                <w:iCs/>
+                <w:sz w:val="20"/>
+                <w:szCs w:val="20"/>
+                <w:lang w:val="x-none"/>
+              </w:rPr>
+              <w:t xml:space="preserve"> - </w:t>
+            </w:r>
+            <w:r>
+              <w:rPr>
+                <w:rFonts w:ascii="Segoe UI" w:hAnsi="Segoe UI" w:cs="Segoe UI"/>
+                <w:i/>
+                <w:iCs/>
+                <w:color w:val="0000FF"/>
+                <w:sz w:val="20"/>
+                <w:szCs w:val="20"/>
+                <w:u w:val="single"/>
+                <w:lang w:val="x-none"/>
+              </w:rPr>
+              <w:t>Shop</w:t>
+            </w:r>
+            <w:r>
+              <w:rPr>
+                <w:rFonts w:ascii="Segoe UI" w:hAnsi="Segoe UI" w:cs="Segoe UI"/>
+                <w:i/>
+                <w:iCs/>
+                <w:sz w:val="20"/>
+                <w:szCs w:val="20"/>
+                <w:lang w:val="x-none"/>
+              </w:rPr>
+              <w:t xml:space="preserve"> - </w:t>
+            </w:r>
             <w:r>
               <w:rPr>
                 <w:rFonts w:ascii="Segoe UI" w:hAnsi="Segoe UI" w:cs="Segoe UI"/>
@@ -769,9 +956,8 @@
                 <w:szCs w:val="20"/>
                 <w:lang w:val="x-none"/>
               </w:rPr>
-              <w:t>Plugin</w:t>
-            </w:r>
-            <w:proofErr w:type="spellEnd"/>
+              <w:t xml:space="preserve">Licence </w:t>
+            </w:r>
             <w:r>
               <w:rPr>
                 <w:rFonts w:ascii="Segoe UI" w:hAnsi="Segoe UI" w:cs="Segoe UI"/>
@@ -781,9 +967,48 @@
                 <w:szCs w:val="20"/>
                 <w:lang w:val="x-none"/>
               </w:rPr>
-              <w:t xml:space="preserve"> - </w:t>
-            </w:r>
-            <w:proofErr w:type="spellStart"/>
+              <w:t>: Once-off - This Plugin is included in the osFinancials5 subscription.</w:t>
+            </w:r>
+          </w:p>
+          <w:p>
+            <w:pPr>
+              <w:autoSpaceDE w:val="0"/>
+              <w:autoSpaceDN w:val="0"/>
+              <w:adjustRightInd w:val="0"/>
+              <w:spacing w:before="75" w:after="75" w:line="360" w:lineRule="auto"/>
+              <w:rPr>
+                <w:rFonts w:ascii="Segoe UI" w:hAnsi="Segoe UI" w:cs="Segoe UI"/>
+                <w:i/>
+                <w:iCs/>
+                <w:sz w:val="20"/>
+                <w:szCs w:val="20"/>
+                <w:lang w:val="x-none"/>
+              </w:rPr>
+            </w:pPr>
+            <w:r>
+              <w:rPr>
+                <w:rFonts w:ascii="Segoe UI" w:hAnsi="Segoe UI" w:cs="Segoe UI"/>
+                <w:b/>
+                <w:bCs/>
+                <w:i/>
+                <w:iCs/>
+                <w:sz w:val="20"/>
+                <w:szCs w:val="20"/>
+                <w:lang w:val="x-none"/>
+              </w:rPr>
+              <w:t>Documentation</w:t>
+            </w:r>
+            <w:r>
+              <w:rPr>
+                <w:rFonts w:ascii="Segoe UI" w:hAnsi="Segoe UI" w:cs="Segoe UI"/>
+                <w:i/>
+                <w:iCs/>
+                <w:sz w:val="20"/>
+                <w:szCs w:val="20"/>
+                <w:lang w:val="x-none"/>
+              </w:rPr>
+              <w:t xml:space="preserve"> : </w:t>
+            </w:r>
             <w:r>
               <w:rPr>
                 <w:rFonts w:ascii="Segoe UI" w:hAnsi="Segoe UI" w:cs="Segoe UI"/>
@@ -795,9 +1020,8 @@
                 <w:u w:val="single"/>
                 <w:lang w:val="x-none"/>
               </w:rPr>
-              <w:t>Manual</w:t>
-            </w:r>
-            <w:proofErr w:type="spellEnd"/>
+              <w:t>Help documentation</w:t>
+            </w:r>
             <w:r>
               <w:rPr>
                 <w:rFonts w:ascii="Segoe UI" w:hAnsi="Segoe UI" w:cs="Segoe UI"/>
@@ -807,307 +1031,12 @@
                 <w:szCs w:val="20"/>
                 <w:lang w:val="x-none"/>
               </w:rPr>
-              <w:t xml:space="preserve"> - </w:t>
-            </w:r>
-            <w:proofErr w:type="spellStart"/>
-            <w:r>
-              <w:rPr>
-                <w:rFonts w:ascii="Segoe UI" w:hAnsi="Segoe UI" w:cs="Segoe UI"/>
-                <w:i/>
-                <w:iCs/>
-                <w:color w:val="0000FF"/>
-                <w:sz w:val="20"/>
-                <w:szCs w:val="20"/>
-                <w:u w:val="single"/>
-                <w:lang w:val="x-none"/>
-              </w:rPr>
-              <w:t>Shop</w:t>
-            </w:r>
-            <w:proofErr w:type="spellEnd"/>
-            <w:r>
-              <w:rPr>
-                <w:rFonts w:ascii="Segoe UI" w:hAnsi="Segoe UI" w:cs="Segoe UI"/>
-                <w:i/>
-                <w:iCs/>
-                <w:sz w:val="20"/>
-                <w:szCs w:val="20"/>
-                <w:lang w:val="x-none"/>
-              </w:rPr>
-              <w:t xml:space="preserve"> - </w:t>
-            </w:r>
-            <w:proofErr w:type="spellStart"/>
-            <w:r>
-              <w:rPr>
-                <w:rFonts w:ascii="Segoe UI" w:hAnsi="Segoe UI" w:cs="Segoe UI"/>
-                <w:b/>
-                <w:bCs/>
-                <w:i/>
-                <w:iCs/>
-                <w:sz w:val="20"/>
-                <w:szCs w:val="20"/>
-                <w:lang w:val="x-none"/>
-              </w:rPr>
-              <w:t>Licence</w:t>
-            </w:r>
-            <w:proofErr w:type="spellEnd"/>
-            <w:r>
-              <w:rPr>
-                <w:rFonts w:ascii="Segoe UI" w:hAnsi="Segoe UI" w:cs="Segoe UI"/>
-                <w:b/>
-                <w:bCs/>
-                <w:i/>
-                <w:iCs/>
-                <w:sz w:val="20"/>
-                <w:szCs w:val="20"/>
-                <w:lang w:val="x-none"/>
-              </w:rPr>
-              <w:t xml:space="preserve"> </w:t>
-            </w:r>
-            <w:r>
-              <w:rPr>
-                <w:rFonts w:ascii="Segoe UI" w:hAnsi="Segoe UI" w:cs="Segoe UI"/>
-                <w:i/>
-                <w:iCs/>
-                <w:sz w:val="20"/>
-                <w:szCs w:val="20"/>
-                <w:lang w:val="x-none"/>
-              </w:rPr>
-              <w:t xml:space="preserve">: </w:t>
-            </w:r>
-            <w:proofErr w:type="spellStart"/>
-            <w:r>
-              <w:rPr>
-                <w:rFonts w:ascii="Segoe UI" w:hAnsi="Segoe UI" w:cs="Segoe UI"/>
-                <w:i/>
-                <w:iCs/>
-                <w:sz w:val="20"/>
-                <w:szCs w:val="20"/>
-                <w:lang w:val="x-none"/>
-              </w:rPr>
-              <w:t>Once-off</w:t>
-            </w:r>
-            <w:proofErr w:type="spellEnd"/>
-            <w:r>
-              <w:rPr>
-                <w:rFonts w:ascii="Segoe UI" w:hAnsi="Segoe UI" w:cs="Segoe UI"/>
-                <w:i/>
-                <w:iCs/>
-                <w:sz w:val="20"/>
-                <w:szCs w:val="20"/>
-                <w:lang w:val="x-none"/>
-              </w:rPr>
-              <w:t xml:space="preserve"> - </w:t>
-            </w:r>
-            <w:proofErr w:type="spellStart"/>
-            <w:r>
-              <w:rPr>
-                <w:rFonts w:ascii="Segoe UI" w:hAnsi="Segoe UI" w:cs="Segoe UI"/>
-                <w:i/>
-                <w:iCs/>
-                <w:sz w:val="20"/>
-                <w:szCs w:val="20"/>
-                <w:lang w:val="x-none"/>
-              </w:rPr>
-              <w:t>This</w:t>
-            </w:r>
-            <w:proofErr w:type="spellEnd"/>
-            <w:r>
-              <w:rPr>
-                <w:rFonts w:ascii="Segoe UI" w:hAnsi="Segoe UI" w:cs="Segoe UI"/>
-                <w:i/>
-                <w:iCs/>
-                <w:sz w:val="20"/>
-                <w:szCs w:val="20"/>
-                <w:lang w:val="x-none"/>
-              </w:rPr>
-              <w:t xml:space="preserve"> </w:t>
-            </w:r>
-            <w:proofErr w:type="spellStart"/>
-            <w:r>
-              <w:rPr>
-                <w:rFonts w:ascii="Segoe UI" w:hAnsi="Segoe UI" w:cs="Segoe UI"/>
-                <w:i/>
-                <w:iCs/>
-                <w:sz w:val="20"/>
-                <w:szCs w:val="20"/>
-                <w:lang w:val="x-none"/>
-              </w:rPr>
-              <w:t>Plugin</w:t>
-            </w:r>
-            <w:proofErr w:type="spellEnd"/>
-            <w:r>
-              <w:rPr>
-                <w:rFonts w:ascii="Segoe UI" w:hAnsi="Segoe UI" w:cs="Segoe UI"/>
-                <w:i/>
-                <w:iCs/>
-                <w:sz w:val="20"/>
-                <w:szCs w:val="20"/>
-                <w:lang w:val="x-none"/>
-              </w:rPr>
-              <w:t xml:space="preserve"> is </w:t>
-            </w:r>
-            <w:proofErr w:type="spellStart"/>
-            <w:r>
-              <w:rPr>
-                <w:rFonts w:ascii="Segoe UI" w:hAnsi="Segoe UI" w:cs="Segoe UI"/>
-                <w:i/>
-                <w:iCs/>
-                <w:sz w:val="20"/>
-                <w:szCs w:val="20"/>
-                <w:lang w:val="x-none"/>
-              </w:rPr>
-              <w:t>included</w:t>
-            </w:r>
-            <w:proofErr w:type="spellEnd"/>
-            <w:r>
-              <w:rPr>
-                <w:rFonts w:ascii="Segoe UI" w:hAnsi="Segoe UI" w:cs="Segoe UI"/>
-                <w:i/>
-                <w:iCs/>
-                <w:sz w:val="20"/>
-                <w:szCs w:val="20"/>
-                <w:lang w:val="x-none"/>
-              </w:rPr>
-              <w:t xml:space="preserve"> in </w:t>
-            </w:r>
-            <w:proofErr w:type="spellStart"/>
-            <w:r>
-              <w:rPr>
-                <w:rFonts w:ascii="Segoe UI" w:hAnsi="Segoe UI" w:cs="Segoe UI"/>
-                <w:i/>
-                <w:iCs/>
-                <w:sz w:val="20"/>
-                <w:szCs w:val="20"/>
-                <w:lang w:val="x-none"/>
-              </w:rPr>
-              <w:t>the</w:t>
-            </w:r>
-            <w:proofErr w:type="spellEnd"/>
-            <w:r>
-              <w:rPr>
-                <w:rFonts w:ascii="Segoe UI" w:hAnsi="Segoe UI" w:cs="Segoe UI"/>
-                <w:i/>
-                <w:iCs/>
-                <w:sz w:val="20"/>
-                <w:szCs w:val="20"/>
-                <w:lang w:val="x-none"/>
-              </w:rPr>
-              <w:t xml:space="preserve"> osFinancials5 </w:t>
-            </w:r>
-            <w:proofErr w:type="spellStart"/>
-            <w:r>
-              <w:rPr>
-                <w:rFonts w:ascii="Segoe UI" w:hAnsi="Segoe UI" w:cs="Segoe UI"/>
-                <w:i/>
-                <w:iCs/>
-                <w:sz w:val="20"/>
-                <w:szCs w:val="20"/>
-                <w:lang w:val="x-none"/>
-              </w:rPr>
-              <w:t>subscription</w:t>
-            </w:r>
-            <w:proofErr w:type="spellEnd"/>
-            <w:r>
-              <w:rPr>
-                <w:rFonts w:ascii="Segoe UI" w:hAnsi="Segoe UI" w:cs="Segoe UI"/>
-                <w:i/>
-                <w:iCs/>
-                <w:sz w:val="20"/>
-                <w:szCs w:val="20"/>
-                <w:lang w:val="x-none"/>
-              </w:rPr>
-              <w:t>.</w:t>
-            </w:r>
-          </w:p>
-          <w:p>
-            <w:pPr>
-              <w:autoSpaceDE w:val="0"/>
-              <w:autoSpaceDN w:val="0"/>
-              <w:adjustRightInd w:val="0"/>
-              <w:spacing w:before="75" w:after="75" w:line="360" w:lineRule="auto"/>
-              <w:rPr>
-                <w:rFonts w:ascii="Segoe UI" w:hAnsi="Segoe UI" w:cs="Segoe UI"/>
-                <w:i/>
-                <w:iCs/>
-                <w:sz w:val="20"/>
-                <w:szCs w:val="20"/>
-                <w:lang w:val="x-none"/>
-              </w:rPr>
-            </w:pPr>
-            <w:proofErr w:type="spellStart"/>
-            <w:r>
-              <w:rPr>
-                <w:rFonts w:ascii="Segoe UI" w:hAnsi="Segoe UI" w:cs="Segoe UI"/>
-                <w:b/>
-                <w:bCs/>
-                <w:i/>
-                <w:iCs/>
-                <w:sz w:val="20"/>
-                <w:szCs w:val="20"/>
-                <w:lang w:val="x-none"/>
-              </w:rPr>
-              <w:t>Documentation</w:t>
-            </w:r>
-            <w:proofErr w:type="spellEnd"/>
-            <w:r>
-              <w:rPr>
-                <w:rFonts w:ascii="Segoe UI" w:hAnsi="Segoe UI" w:cs="Segoe UI"/>
-                <w:i/>
-                <w:iCs/>
-                <w:sz w:val="20"/>
-                <w:szCs w:val="20"/>
-                <w:lang w:val="x-none"/>
-              </w:rPr>
-              <w:t xml:space="preserve"> : </w:t>
-            </w:r>
-            <w:r>
-              <w:rPr>
-                <w:rFonts w:ascii="Segoe UI" w:hAnsi="Segoe UI" w:cs="Segoe UI"/>
-                <w:i/>
-                <w:iCs/>
-                <w:color w:val="0000FF"/>
-                <w:sz w:val="20"/>
-                <w:szCs w:val="20"/>
-                <w:u w:val="single"/>
-                <w:lang w:val="x-none"/>
-              </w:rPr>
-              <w:t xml:space="preserve">Help </w:t>
-            </w:r>
-            <w:proofErr w:type="spellStart"/>
-            <w:r>
-              <w:rPr>
-                <w:rFonts w:ascii="Segoe UI" w:hAnsi="Segoe UI" w:cs="Segoe UI"/>
-                <w:i/>
-                <w:iCs/>
-                <w:color w:val="0000FF"/>
-                <w:sz w:val="20"/>
-                <w:szCs w:val="20"/>
-                <w:u w:val="single"/>
-                <w:lang w:val="x-none"/>
-              </w:rPr>
-              <w:t>documentation</w:t>
-            </w:r>
-            <w:proofErr w:type="spellEnd"/>
-            <w:r>
-              <w:rPr>
-                <w:rFonts w:ascii="Segoe UI" w:hAnsi="Segoe UI" w:cs="Segoe UI"/>
-                <w:i/>
-                <w:iCs/>
-                <w:sz w:val="20"/>
-                <w:szCs w:val="20"/>
-                <w:lang w:val="x-none"/>
-              </w:rPr>
               <w:t xml:space="preserve"> </w:t>
             </w:r>
           </w:p>
         </w:tc>
       </w:tr>
     </w:tbl>
-    <w:p/>
-    <w:p/>
-    <w:p/>
-    <w:p/>
-    <w:p/>
     <w:p/>
     <w:p>
       <w:pPr>
@@ -1127,8 +1056,7 @@
           <w:lang w:val="x-none"/>
         </w:rPr>
       </w:pPr>
-      <w:bookmarkStart w:id="0" w:name="_Toc162342217"/>
-      <w:proofErr w:type="spellStart"/>
+      <w:bookmarkStart w:id="1" w:name="_Toc180256870"/>
       <w:r>
         <w:rPr>
           <w:rFonts w:ascii="Segoe UI Black" w:hAnsi="Segoe UI Black" w:cs="Segoe UI Black"/>
@@ -1139,10 +1067,249 @@
           <w:szCs w:val="28"/>
           <w:lang w:val="x-none"/>
         </w:rPr>
-        <w:t>Email</w:t>
+        <w:t>Messages</w:t>
+      </w:r>
+      <w:bookmarkEnd w:id="1"/>
+    </w:p>
+    <w:p>
+      <w:pPr>
+        <w:autoSpaceDE w:val="0"/>
+        <w:autoSpaceDN w:val="0"/>
+        <w:adjustRightInd w:val="0"/>
+        <w:spacing w:before="75" w:after="75" w:line="360" w:lineRule="auto"/>
+        <w:rPr>
+          <w:rFonts w:ascii="Segoe UI" w:hAnsi="Segoe UI" w:cs="Segoe UI"/>
+          <w:i/>
+          <w:iCs/>
+          <w:sz w:val="18"/>
+          <w:szCs w:val="18"/>
+          <w:lang w:val="x-none"/>
+        </w:rPr>
+      </w:pPr>
+      <w:proofErr w:type="spellStart"/>
+      <w:r>
+        <w:rPr>
+          <w:rFonts w:ascii="Segoe UI" w:hAnsi="Segoe UI" w:cs="Segoe UI"/>
+          <w:b/>
+          <w:bCs/>
+          <w:i/>
+          <w:iCs/>
+          <w:sz w:val="18"/>
+          <w:szCs w:val="18"/>
+          <w:lang w:val="x-none"/>
+        </w:rPr>
+        <w:t>Massmail</w:t>
       </w:r>
       <w:proofErr w:type="spellEnd"/>
       <w:r>
+        <w:rPr>
+          <w:rFonts w:ascii="Segoe UI" w:hAnsi="Segoe UI" w:cs="Segoe UI"/>
+          <w:i/>
+          <w:iCs/>
+          <w:sz w:val="18"/>
+          <w:szCs w:val="18"/>
+          <w:lang w:val="x-none"/>
+        </w:rPr>
+        <w:t xml:space="preserve"> button – This button will launch the following message: </w:t>
+      </w:r>
+    </w:p>
+    <w:p>
+      <w:pPr>
+        <w:pBdr>
+          <w:top w:val="single" w:sz="6" w:space="3" w:color="FF0000"/>
+          <w:left w:val="single" w:sz="6" w:space="3" w:color="FF0000"/>
+          <w:bottom w:val="single" w:sz="6" w:space="3" w:color="FF0000"/>
+          <w:right w:val="single" w:sz="6" w:space="3" w:color="FF0000"/>
+        </w:pBdr>
+        <w:autoSpaceDE w:val="0"/>
+        <w:autoSpaceDN w:val="0"/>
+        <w:adjustRightInd w:val="0"/>
+        <w:spacing w:before="45" w:after="45" w:line="360" w:lineRule="auto"/>
+        <w:ind w:left="360" w:right="360"/>
+        <w:rPr>
+          <w:rFonts w:ascii="Segoe UI Historic" w:hAnsi="Segoe UI Historic" w:cs="Segoe UI Historic"/>
+          <w:i/>
+          <w:iCs/>
+          <w:sz w:val="18"/>
+          <w:szCs w:val="18"/>
+          <w:lang w:val="x-none"/>
+        </w:rPr>
+      </w:pPr>
+      <w:r>
+        <w:rPr>
+          <w:rFonts w:ascii="Segoe UI Historic" w:hAnsi="Segoe UI Historic" w:cs="Segoe UI Historic"/>
+          <w:i/>
+          <w:iCs/>
+          <w:sz w:val="18"/>
+          <w:szCs w:val="18"/>
+          <w:lang w:val="x-none"/>
+        </w:rPr>
+        <w:t xml:space="preserve">“ This feature needs a separate serial please request your trail at </w:t>
+      </w:r>
+      <w:r>
+        <w:rPr>
+          <w:rFonts w:ascii="Segoe UI Semilight" w:hAnsi="Segoe UI Semilight" w:cs="Segoe UI Semilight"/>
+          <w:i/>
+          <w:iCs/>
+          <w:color w:val="000080"/>
+          <w:sz w:val="18"/>
+          <w:szCs w:val="18"/>
+          <w:u w:val="single"/>
+          <w:lang w:val="x-none"/>
+        </w:rPr>
+        <w:t>http://www.osf-boekhoudpakket-administratie.nl</w:t>
+      </w:r>
+      <w:r>
+        <w:rPr>
+          <w:rFonts w:ascii="Segoe UI Historic" w:hAnsi="Segoe UI Historic" w:cs="Segoe UI Historic"/>
+          <w:i/>
+          <w:iCs/>
+          <w:sz w:val="18"/>
+          <w:szCs w:val="18"/>
+          <w:lang w:val="x-none"/>
+        </w:rPr>
+        <w:t xml:space="preserve"> “</w:t>
+      </w:r>
+    </w:p>
+    <w:p>
+      <w:pPr>
+        <w:autoSpaceDE w:val="0"/>
+        <w:autoSpaceDN w:val="0"/>
+        <w:adjustRightInd w:val="0"/>
+        <w:spacing w:before="75" w:after="75" w:line="360" w:lineRule="auto"/>
+        <w:rPr>
+          <w:rFonts w:ascii="Segoe UI" w:hAnsi="Segoe UI" w:cs="Segoe UI"/>
+          <w:sz w:val="20"/>
+          <w:szCs w:val="20"/>
+          <w:lang w:val="x-none"/>
+        </w:rPr>
+      </w:pPr>
+      <w:r>
+        <w:rPr>
+          <w:rFonts w:ascii="Segoe UI" w:hAnsi="Segoe UI" w:cs="Segoe UI"/>
+          <w:sz w:val="20"/>
+          <w:szCs w:val="20"/>
+          <w:lang w:val="x-none"/>
+        </w:rPr>
+        <w:t xml:space="preserve">This message may be hard-coded - Already changed language files from </w:t>
+      </w:r>
+      <w:proofErr w:type="spellStart"/>
+      <w:r>
+        <w:rPr>
+          <w:rFonts w:ascii="Segoe UI" w:hAnsi="Segoe UI" w:cs="Segoe UI"/>
+          <w:sz w:val="20"/>
+          <w:szCs w:val="20"/>
+          <w:lang w:val="x-none"/>
+        </w:rPr>
+        <w:t>boekhoudpakket</w:t>
+      </w:r>
+      <w:proofErr w:type="spellEnd"/>
+      <w:r>
+        <w:rPr>
+          <w:rFonts w:ascii="Segoe UI" w:hAnsi="Segoe UI" w:cs="Segoe UI"/>
+          <w:sz w:val="20"/>
+          <w:szCs w:val="20"/>
+          <w:lang w:val="x-none"/>
+        </w:rPr>
+        <w:t xml:space="preserve"> </w:t>
+      </w:r>
+      <w:proofErr w:type="spellStart"/>
+      <w:r>
+        <w:rPr>
+          <w:rFonts w:ascii="Segoe UI" w:hAnsi="Segoe UI" w:cs="Segoe UI"/>
+          <w:sz w:val="20"/>
+          <w:szCs w:val="20"/>
+          <w:lang w:val="x-none"/>
+        </w:rPr>
+        <w:t>in stead</w:t>
+      </w:r>
+      <w:proofErr w:type="spellEnd"/>
+      <w:r>
+        <w:rPr>
+          <w:rFonts w:ascii="Segoe UI" w:hAnsi="Segoe UI" w:cs="Segoe UI"/>
+          <w:sz w:val="20"/>
+          <w:szCs w:val="20"/>
+          <w:lang w:val="x-none"/>
+        </w:rPr>
+        <w:t xml:space="preserve"> of osFinancials.org</w:t>
+      </w:r>
+    </w:p>
+    <w:p>
+      <w:pPr>
+        <w:autoSpaceDE w:val="0"/>
+        <w:autoSpaceDN w:val="0"/>
+        <w:adjustRightInd w:val="0"/>
+        <w:spacing w:before="75" w:after="75" w:line="360" w:lineRule="auto"/>
+        <w:rPr>
+          <w:rFonts w:ascii="Segoe UI" w:hAnsi="Segoe UI" w:cs="Segoe UI"/>
+          <w:sz w:val="20"/>
+          <w:szCs w:val="20"/>
+          <w:lang w:val="x-none"/>
+        </w:rPr>
+      </w:pPr>
+      <w:r>
+        <w:rPr>
+          <w:rFonts w:ascii="Segoe UI" w:hAnsi="Segoe UI" w:cs="Segoe UI"/>
+          <w:b/>
+          <w:bCs/>
+          <w:sz w:val="20"/>
+          <w:szCs w:val="20"/>
+          <w:lang w:val="x-none"/>
+        </w:rPr>
+        <w:t>E-mail Pro</w:t>
+      </w:r>
+      <w:r>
+        <w:rPr>
+          <w:rFonts w:ascii="Segoe UI" w:hAnsi="Segoe UI" w:cs="Segoe UI"/>
+          <w:sz w:val="20"/>
+          <w:szCs w:val="20"/>
+          <w:lang w:val="x-none"/>
+        </w:rPr>
+        <w:t xml:space="preserve"> icon on Document entry screen message</w:t>
+      </w:r>
+    </w:p>
+    <w:p>
+      <w:pPr>
+        <w:pBdr>
+          <w:top w:val="single" w:sz="6" w:space="3" w:color="FF0000"/>
+          <w:left w:val="single" w:sz="6" w:space="3" w:color="FF0000"/>
+          <w:bottom w:val="single" w:sz="6" w:space="3" w:color="FF0000"/>
+          <w:right w:val="single" w:sz="6" w:space="3" w:color="FF0000"/>
+        </w:pBdr>
+        <w:autoSpaceDE w:val="0"/>
+        <w:autoSpaceDN w:val="0"/>
+        <w:adjustRightInd w:val="0"/>
+        <w:spacing w:before="45" w:after="45" w:line="360" w:lineRule="auto"/>
+        <w:ind w:left="360" w:right="360"/>
+        <w:rPr>
+          <w:rFonts w:ascii="Segoe UI Historic" w:hAnsi="Segoe UI Historic" w:cs="Segoe UI Historic"/>
+          <w:i/>
+          <w:iCs/>
+          <w:sz w:val="18"/>
+          <w:szCs w:val="18"/>
+          <w:lang w:val="x-none"/>
+        </w:rPr>
+      </w:pPr>
+      <w:r>
+        <w:rPr>
+          <w:rFonts w:ascii="Segoe UI Historic" w:hAnsi="Segoe UI Historic" w:cs="Segoe UI Historic"/>
+          <w:i/>
+          <w:iCs/>
+          <w:sz w:val="18"/>
+          <w:szCs w:val="18"/>
+          <w:lang w:val="x-none"/>
+        </w:rPr>
+        <w:t>"E-mail can be sent via the context menu in the Document list."</w:t>
+      </w:r>
+    </w:p>
+    <w:p>
+      <w:pPr>
+        <w:keepNext/>
+        <w:autoSpaceDE w:val="0"/>
+        <w:autoSpaceDN w:val="0"/>
+        <w:adjustRightInd w:val="0"/>
+        <w:spacing w:before="240" w:after="60" w:line="360" w:lineRule="auto"/>
+        <w:outlineLvl w:val="0"/>
         <w:rPr>
           <w:rFonts w:ascii="Segoe UI Black" w:hAnsi="Segoe UI Black" w:cs="Segoe UI Black"/>
           <w:b/>
@@ -1152,9 +1319,8 @@
           <w:szCs w:val="28"/>
           <w:lang w:val="x-none"/>
         </w:rPr>
-        <w:t xml:space="preserve"> Pro </w:t>
-      </w:r>
-      <w:proofErr w:type="spellStart"/>
+      </w:pPr>
+      <w:bookmarkStart w:id="2" w:name="_Toc180256871"/>
       <w:r>
         <w:rPr>
           <w:rFonts w:ascii="Segoe UI Black" w:hAnsi="Segoe UI Black" w:cs="Segoe UI Black"/>
@@ -1165,10 +1331,10 @@
           <w:szCs w:val="28"/>
           <w:lang w:val="x-none"/>
         </w:rPr>
-        <w:t>Setup</w:t>
+        <w:lastRenderedPageBreak/>
+        <w:t>Email Pro Setup</w:t>
       </w:r>
-      <w:bookmarkEnd w:id="0"/>
-      <w:proofErr w:type="spellEnd"/>
+      <w:bookmarkEnd w:id="2"/>
     </w:p>
     <w:p>
       <w:pPr>
@@ -1279,7 +1445,7 @@
           <w:lang w:val="x-none"/>
         </w:rPr>
       </w:pPr>
-      <w:bookmarkStart w:id="1" w:name="_Toc162342218"/>
+      <w:bookmarkStart w:id="3" w:name="_Toc180256872"/>
       <w:r>
         <w:rPr>
           <w:rFonts w:ascii="Segoe UI Black" w:hAnsi="Segoe UI Black" w:cs="Segoe UI Black"/>
@@ -1290,24 +1456,9 @@
           <w:szCs w:val="28"/>
           <w:lang w:val="x-none"/>
         </w:rPr>
-        <w:lastRenderedPageBreak/>
-        <w:t xml:space="preserve">Send </w:t>
+        <w:t>Send mail</w:t>
       </w:r>
-      <w:proofErr w:type="spellStart"/>
-      <w:r>
-        <w:rPr>
-          <w:rFonts w:ascii="Segoe UI Black" w:hAnsi="Segoe UI Black" w:cs="Segoe UI Black"/>
-          <w:b/>
-          <w:bCs/>
-          <w:color w:val="000080"/>
-          <w:sz w:val="28"/>
-          <w:szCs w:val="28"/>
-          <w:lang w:val="x-none"/>
-        </w:rPr>
-        <w:t>mail</w:t>
-      </w:r>
-      <w:bookmarkEnd w:id="1"/>
-      <w:proofErr w:type="spellEnd"/>
+      <w:bookmarkEnd w:id="3"/>
       <w:r>
         <w:rPr>
           <w:rFonts w:ascii="Segoe UI Black" w:hAnsi="Segoe UI Black" w:cs="Segoe UI Black"/>
@@ -1411,7 +1562,6 @@
           <w:lang w:val="x-none"/>
         </w:rPr>
       </w:pPr>
-      <w:proofErr w:type="spellStart"/>
       <w:r>
         <w:rPr>
           <w:rFonts w:ascii="Segoe UI" w:hAnsi="Segoe UI" w:cs="Segoe UI"/>
@@ -1419,17 +1569,7 @@
           <w:szCs w:val="20"/>
           <w:lang w:val="x-none"/>
         </w:rPr>
-        <w:t>Columns</w:t>
-      </w:r>
-      <w:proofErr w:type="spellEnd"/>
-      <w:r>
-        <w:rPr>
-          <w:rFonts w:ascii="Segoe UI" w:hAnsi="Segoe UI" w:cs="Segoe UI"/>
-          <w:sz w:val="20"/>
-          <w:szCs w:val="20"/>
-          <w:lang w:val="x-none"/>
-        </w:rPr>
-        <w:t xml:space="preserve"> </w:t>
+        <w:t xml:space="preserve">Columns </w:t>
       </w:r>
     </w:p>
     <w:p>
@@ -1476,7 +1616,6 @@
           <w:lang w:val="x-none"/>
         </w:rPr>
       </w:pPr>
-      <w:proofErr w:type="spellStart"/>
       <w:r>
         <w:rPr>
           <w:rFonts w:ascii="Segoe UI" w:hAnsi="Segoe UI" w:cs="Segoe UI"/>
@@ -1484,17 +1623,7 @@
           <w:szCs w:val="20"/>
           <w:lang w:val="x-none"/>
         </w:rPr>
-        <w:t>Email</w:t>
-      </w:r>
-      <w:proofErr w:type="spellEnd"/>
-      <w:r>
-        <w:rPr>
-          <w:rFonts w:ascii="Segoe UI" w:hAnsi="Segoe UI" w:cs="Segoe UI"/>
-          <w:sz w:val="20"/>
-          <w:szCs w:val="20"/>
-          <w:lang w:val="x-none"/>
-        </w:rPr>
-        <w:t xml:space="preserve">  191 / 2387 </w:t>
+        <w:t xml:space="preserve">Email  191 / 2387 </w:t>
       </w:r>
     </w:p>
     <w:p>
@@ -1541,7 +1670,6 @@
           <w:lang w:val="x-none"/>
         </w:rPr>
       </w:pPr>
-      <w:proofErr w:type="spellStart"/>
       <w:r>
         <w:rPr>
           <w:rFonts w:ascii="Segoe UI" w:hAnsi="Segoe UI" w:cs="Segoe UI"/>
@@ -1549,17 +1677,7 @@
           <w:szCs w:val="20"/>
           <w:lang w:val="x-none"/>
         </w:rPr>
-        <w:t>Datetime</w:t>
-      </w:r>
-      <w:proofErr w:type="spellEnd"/>
-      <w:r>
-        <w:rPr>
-          <w:rFonts w:ascii="Segoe UI" w:hAnsi="Segoe UI" w:cs="Segoe UI"/>
-          <w:sz w:val="20"/>
-          <w:szCs w:val="20"/>
-          <w:lang w:val="x-none"/>
-        </w:rPr>
-        <w:t xml:space="preserve">  306445</w:t>
+        <w:t>Datetime  306445</w:t>
       </w:r>
     </w:p>
     <w:p>
@@ -1575,7 +1693,6 @@
           <w:lang w:val="x-none"/>
         </w:rPr>
       </w:pPr>
-      <w:proofErr w:type="spellStart"/>
       <w:r>
         <w:rPr>
           <w:rFonts w:ascii="Segoe UI" w:hAnsi="Segoe UI" w:cs="Segoe UI"/>
@@ -1583,17 +1700,7 @@
           <w:szCs w:val="20"/>
           <w:lang w:val="x-none"/>
         </w:rPr>
-        <w:t>Edit</w:t>
-      </w:r>
-      <w:proofErr w:type="spellEnd"/>
-      <w:r>
-        <w:rPr>
-          <w:rFonts w:ascii="Segoe UI" w:hAnsi="Segoe UI" w:cs="Segoe UI"/>
-          <w:sz w:val="20"/>
-          <w:szCs w:val="20"/>
-          <w:lang w:val="x-none"/>
-        </w:rPr>
-        <w:t xml:space="preserve"> </w:t>
+        <w:t xml:space="preserve">Edit </w:t>
       </w:r>
     </w:p>
     <w:p>
@@ -1609,7 +1716,6 @@
           <w:lang w:val="x-none"/>
         </w:rPr>
       </w:pPr>
-      <w:proofErr w:type="spellStart"/>
       <w:r>
         <w:rPr>
           <w:rFonts w:ascii="Segoe UI" w:hAnsi="Segoe UI" w:cs="Segoe UI"/>
@@ -1617,17 +1723,7 @@
           <w:szCs w:val="20"/>
           <w:lang w:val="x-none"/>
         </w:rPr>
-        <w:t>Setup</w:t>
-      </w:r>
-      <w:proofErr w:type="spellEnd"/>
-      <w:r>
-        <w:rPr>
-          <w:rFonts w:ascii="Segoe UI" w:hAnsi="Segoe UI" w:cs="Segoe UI"/>
-          <w:sz w:val="20"/>
-          <w:szCs w:val="20"/>
-          <w:lang w:val="x-none"/>
-        </w:rPr>
-        <w:t xml:space="preserve"> </w:t>
+        <w:t xml:space="preserve">Setup </w:t>
       </w:r>
       <w:proofErr w:type="spellStart"/>
       <w:r>
@@ -1668,7 +1764,7 @@
           <w:lang w:val="x-none"/>
         </w:rPr>
       </w:pPr>
-      <w:bookmarkStart w:id="2" w:name="_Toc162342219"/>
+      <w:bookmarkStart w:id="4" w:name="_Toc180256873"/>
       <w:r>
         <w:rPr>
           <w:rFonts w:ascii="Segoe UI Black" w:hAnsi="Segoe UI Black" w:cs="Segoe UI Black"/>
@@ -1680,49 +1776,9 @@
           <w:lang w:val="x-none"/>
         </w:rPr>
         <w:lastRenderedPageBreak/>
-        <w:t xml:space="preserve">Send </w:t>
+        <w:t>Send mail - Settings tab</w:t>
       </w:r>
-      <w:proofErr w:type="spellStart"/>
-      <w:r>
-        <w:rPr>
-          <w:rFonts w:ascii="Segoe UI Black" w:hAnsi="Segoe UI Black" w:cs="Segoe UI Black"/>
-          <w:b/>
-          <w:bCs/>
-          <w:color w:val="000080"/>
-          <w:sz w:val="28"/>
-          <w:szCs w:val="28"/>
-          <w:lang w:val="x-none"/>
-        </w:rPr>
-        <w:t>mail</w:t>
-      </w:r>
-      <w:proofErr w:type="spellEnd"/>
-      <w:r>
-        <w:rPr>
-          <w:rFonts w:ascii="Segoe UI Black" w:hAnsi="Segoe UI Black" w:cs="Segoe UI Black"/>
-          <w:b/>
-          <w:bCs/>
-          <w:color w:val="000080"/>
-          <w:sz w:val="28"/>
-          <w:szCs w:val="28"/>
-          <w:lang w:val="x-none"/>
-        </w:rPr>
-        <w:t xml:space="preserve"> - Settings </w:t>
-      </w:r>
-      <w:proofErr w:type="spellStart"/>
-      <w:r>
-        <w:rPr>
-          <w:rFonts w:ascii="Segoe UI Black" w:hAnsi="Segoe UI Black" w:cs="Segoe UI Black"/>
-          <w:b/>
-          <w:bCs/>
-          <w:color w:val="000080"/>
-          <w:sz w:val="28"/>
-          <w:szCs w:val="28"/>
-          <w:lang w:val="x-none"/>
-        </w:rPr>
-        <w:t>tab</w:t>
-      </w:r>
-      <w:bookmarkEnd w:id="2"/>
-      <w:proofErr w:type="spellEnd"/>
+      <w:bookmarkEnd w:id="4"/>
     </w:p>
     <w:p>
       <w:pPr>
@@ -1814,7 +1870,6 @@
           <w:lang w:val="x-none"/>
         </w:rPr>
       </w:pPr>
-      <w:proofErr w:type="spellStart"/>
       <w:r>
         <w:rPr>
           <w:rFonts w:ascii="Segoe UI" w:hAnsi="Segoe UI" w:cs="Segoe UI"/>
@@ -1822,17 +1877,7 @@
           <w:szCs w:val="20"/>
           <w:lang w:val="x-none"/>
         </w:rPr>
-        <w:t>Setup</w:t>
-      </w:r>
-      <w:proofErr w:type="spellEnd"/>
-      <w:r>
-        <w:rPr>
-          <w:rFonts w:ascii="Segoe UI" w:hAnsi="Segoe UI" w:cs="Segoe UI"/>
-          <w:sz w:val="20"/>
-          <w:szCs w:val="20"/>
-          <w:lang w:val="x-none"/>
-        </w:rPr>
-        <w:t xml:space="preserve"> </w:t>
+        <w:t xml:space="preserve">Setup </w:t>
       </w:r>
       <w:proofErr w:type="spellStart"/>
       <w:r>
@@ -1854,6 +1899,15 @@
         </w:rPr>
         <w:t xml:space="preserve">  </w:t>
       </w:r>
+      <w:r>
+        <w:rPr>
+          <w:rFonts w:ascii="Segoe UI" w:hAnsi="Segoe UI" w:cs="Segoe UI"/>
+          <w:sz w:val="20"/>
+          <w:szCs w:val="20"/>
+          <w:lang w:val="x-none"/>
+        </w:rPr>
+        <w:t xml:space="preserve">- button inactive – If need to laund it, the labels need translation </w:t>
+      </w:r>
     </w:p>
     <w:p>
       <w:pPr>
@@ -1875,47 +1929,7 @@
           <w:szCs w:val="20"/>
           <w:lang w:val="x-none"/>
         </w:rPr>
-        <w:t xml:space="preserve">Send </w:t>
-      </w:r>
-      <w:proofErr w:type="spellStart"/>
-      <w:r>
-        <w:rPr>
-          <w:rFonts w:ascii="Segoe UI" w:hAnsi="Segoe UI" w:cs="Segoe UI"/>
-          <w:sz w:val="20"/>
-          <w:szCs w:val="20"/>
-          <w:lang w:val="x-none"/>
-        </w:rPr>
-        <w:t>test</w:t>
-      </w:r>
-      <w:proofErr w:type="spellEnd"/>
-      <w:r>
-        <w:rPr>
-          <w:rFonts w:ascii="Segoe UI" w:hAnsi="Segoe UI" w:cs="Segoe UI"/>
-          <w:sz w:val="20"/>
-          <w:szCs w:val="20"/>
-          <w:lang w:val="x-none"/>
-        </w:rPr>
-        <w:t xml:space="preserve"> </w:t>
-      </w:r>
-      <w:proofErr w:type="spellStart"/>
-      <w:r>
-        <w:rPr>
-          <w:rFonts w:ascii="Segoe UI" w:hAnsi="Segoe UI" w:cs="Segoe UI"/>
-          <w:sz w:val="20"/>
-          <w:szCs w:val="20"/>
-          <w:lang w:val="x-none"/>
-        </w:rPr>
-        <w:t>mails</w:t>
-      </w:r>
-      <w:proofErr w:type="spellEnd"/>
-      <w:r>
-        <w:rPr>
-          <w:rFonts w:ascii="Segoe UI" w:hAnsi="Segoe UI" w:cs="Segoe UI"/>
-          <w:sz w:val="20"/>
-          <w:szCs w:val="20"/>
-          <w:lang w:val="x-none"/>
-        </w:rPr>
-        <w:t xml:space="preserve"> </w:t>
+        <w:t xml:space="preserve">Send test mails </w:t>
       </w:r>
     </w:p>
     <w:p>
@@ -1931,7 +1945,6 @@
           <w:lang w:val="x-none"/>
         </w:rPr>
       </w:pPr>
-      <w:proofErr w:type="spellStart"/>
       <w:r>
         <w:rPr>
           <w:rFonts w:ascii="Segoe UI" w:hAnsi="Segoe UI" w:cs="Segoe UI"/>
@@ -1939,169 +1952,8 @@
           <w:szCs w:val="20"/>
           <w:lang w:val="x-none"/>
         </w:rPr>
-        <w:t>Rest</w:t>
+        <w:t>Rest of blocks and lists in red rectangle on right hand side of screen</w:t>
       </w:r>
-      <w:proofErr w:type="spellEnd"/>
-      <w:r>
-        <w:rPr>
-          <w:rFonts w:ascii="Segoe UI" w:hAnsi="Segoe UI" w:cs="Segoe UI"/>
-          <w:sz w:val="20"/>
-          <w:szCs w:val="20"/>
-          <w:lang w:val="x-none"/>
-        </w:rPr>
-        <w:t xml:space="preserve"> of </w:t>
-      </w:r>
-      <w:proofErr w:type="spellStart"/>
-      <w:r>
-        <w:rPr>
-          <w:rFonts w:ascii="Segoe UI" w:hAnsi="Segoe UI" w:cs="Segoe UI"/>
-          <w:sz w:val="20"/>
-          <w:szCs w:val="20"/>
-          <w:lang w:val="x-none"/>
-        </w:rPr>
-        <w:t>blocks</w:t>
-      </w:r>
-      <w:proofErr w:type="spellEnd"/>
-      <w:r>
-        <w:rPr>
-          <w:rFonts w:ascii="Segoe UI" w:hAnsi="Segoe UI" w:cs="Segoe UI"/>
-          <w:sz w:val="20"/>
-          <w:szCs w:val="20"/>
-          <w:lang w:val="x-none"/>
-        </w:rPr>
-        <w:t xml:space="preserve"> </w:t>
-      </w:r>
-      <w:proofErr w:type="spellStart"/>
-      <w:r>
-        <w:rPr>
-          <w:rFonts w:ascii="Segoe UI" w:hAnsi="Segoe UI" w:cs="Segoe UI"/>
-          <w:sz w:val="20"/>
-          <w:szCs w:val="20"/>
-          <w:lang w:val="x-none"/>
-        </w:rPr>
-        <w:t>and</w:t>
-      </w:r>
-      <w:proofErr w:type="spellEnd"/>
-      <w:r>
-        <w:rPr>
-          <w:rFonts w:ascii="Segoe UI" w:hAnsi="Segoe UI" w:cs="Segoe UI"/>
-          <w:sz w:val="20"/>
-          <w:szCs w:val="20"/>
-          <w:lang w:val="x-none"/>
-        </w:rPr>
-        <w:t xml:space="preserve"> </w:t>
-      </w:r>
-      <w:proofErr w:type="spellStart"/>
-      <w:r>
-        <w:rPr>
-          <w:rFonts w:ascii="Segoe UI" w:hAnsi="Segoe UI" w:cs="Segoe UI"/>
-          <w:sz w:val="20"/>
-          <w:szCs w:val="20"/>
-          <w:lang w:val="x-none"/>
-        </w:rPr>
-        <w:t>lists</w:t>
-      </w:r>
-      <w:proofErr w:type="spellEnd"/>
-      <w:r>
-        <w:rPr>
-          <w:rFonts w:ascii="Segoe UI" w:hAnsi="Segoe UI" w:cs="Segoe UI"/>
-          <w:sz w:val="20"/>
-          <w:szCs w:val="20"/>
-          <w:lang w:val="x-none"/>
-        </w:rPr>
-        <w:t xml:space="preserve"> in red </w:t>
-      </w:r>
-      <w:proofErr w:type="spellStart"/>
-      <w:r>
-        <w:rPr>
-          <w:rFonts w:ascii="Segoe UI" w:hAnsi="Segoe UI" w:cs="Segoe UI"/>
-          <w:sz w:val="20"/>
-          <w:szCs w:val="20"/>
-          <w:lang w:val="x-none"/>
-        </w:rPr>
-        <w:t>rectangle</w:t>
-      </w:r>
-      <w:proofErr w:type="spellEnd"/>
-      <w:r>
-        <w:rPr>
-          <w:rFonts w:ascii="Segoe UI" w:hAnsi="Segoe UI" w:cs="Segoe UI"/>
-          <w:sz w:val="20"/>
-          <w:szCs w:val="20"/>
-          <w:lang w:val="x-none"/>
-        </w:rPr>
-        <w:t xml:space="preserve"> </w:t>
-      </w:r>
-      <w:proofErr w:type="spellStart"/>
-      <w:r>
-        <w:rPr>
-          <w:rFonts w:ascii="Segoe UI" w:hAnsi="Segoe UI" w:cs="Segoe UI"/>
-          <w:sz w:val="20"/>
-          <w:szCs w:val="20"/>
-          <w:lang w:val="x-none"/>
-        </w:rPr>
-        <w:t>on</w:t>
-      </w:r>
-      <w:proofErr w:type="spellEnd"/>
-      <w:r>
-        <w:rPr>
-          <w:rFonts w:ascii="Segoe UI" w:hAnsi="Segoe UI" w:cs="Segoe UI"/>
-          <w:sz w:val="20"/>
-          <w:szCs w:val="20"/>
-          <w:lang w:val="x-none"/>
-        </w:rPr>
-        <w:t xml:space="preserve"> </w:t>
-      </w:r>
-      <w:proofErr w:type="spellStart"/>
-      <w:r>
-        <w:rPr>
-          <w:rFonts w:ascii="Segoe UI" w:hAnsi="Segoe UI" w:cs="Segoe UI"/>
-          <w:sz w:val="20"/>
-          <w:szCs w:val="20"/>
-          <w:lang w:val="x-none"/>
-        </w:rPr>
-        <w:t>right</w:t>
-      </w:r>
-      <w:proofErr w:type="spellEnd"/>
-      <w:r>
-        <w:rPr>
-          <w:rFonts w:ascii="Segoe UI" w:hAnsi="Segoe UI" w:cs="Segoe UI"/>
-          <w:sz w:val="20"/>
-          <w:szCs w:val="20"/>
-          <w:lang w:val="x-none"/>
-        </w:rPr>
-        <w:t xml:space="preserve"> hand </w:t>
-      </w:r>
-      <w:proofErr w:type="spellStart"/>
-      <w:r>
-        <w:rPr>
-          <w:rFonts w:ascii="Segoe UI" w:hAnsi="Segoe UI" w:cs="Segoe UI"/>
-          <w:sz w:val="20"/>
-          <w:szCs w:val="20"/>
-          <w:lang w:val="x-none"/>
-        </w:rPr>
-        <w:t>side</w:t>
-      </w:r>
-      <w:proofErr w:type="spellEnd"/>
-      <w:r>
-        <w:rPr>
-          <w:rFonts w:ascii="Segoe UI" w:hAnsi="Segoe UI" w:cs="Segoe UI"/>
-          <w:sz w:val="20"/>
-          <w:szCs w:val="20"/>
-          <w:lang w:val="x-none"/>
-        </w:rPr>
-        <w:t xml:space="preserve"> of </w:t>
-      </w:r>
-      <w:proofErr w:type="spellStart"/>
-      <w:r>
-        <w:rPr>
-          <w:rFonts w:ascii="Segoe UI" w:hAnsi="Segoe UI" w:cs="Segoe UI"/>
-          <w:sz w:val="20"/>
-          <w:szCs w:val="20"/>
-          <w:lang w:val="x-none"/>
-        </w:rPr>
-        <w:t>screen</w:t>
-      </w:r>
-      <w:proofErr w:type="spellEnd"/>
     </w:p>
     <w:p>
       <w:pPr>
@@ -2121,7 +1973,7 @@
           <w:lang w:val="x-none"/>
         </w:rPr>
       </w:pPr>
-      <w:bookmarkStart w:id="3" w:name="_Toc162342220"/>
+      <w:bookmarkStart w:id="5" w:name="_Toc180256874"/>
       <w:r>
         <w:rPr>
           <w:rFonts w:ascii="Segoe UI Black" w:hAnsi="Segoe UI Black" w:cs="Segoe UI Black"/>
@@ -2133,101 +1985,9 @@
           <w:lang w:val="x-none"/>
         </w:rPr>
         <w:lastRenderedPageBreak/>
-        <w:t xml:space="preserve">Send </w:t>
+        <w:t>Send mail - Free fields tab</w:t>
       </w:r>
-      <w:proofErr w:type="spellStart"/>
-      <w:r>
-        <w:rPr>
-          <w:rFonts w:ascii="Segoe UI Black" w:hAnsi="Segoe UI Black" w:cs="Segoe UI Black"/>
-          <w:b/>
-          <w:bCs/>
-          <w:color w:val="000080"/>
-          <w:sz w:val="28"/>
-          <w:szCs w:val="28"/>
-          <w:lang w:val="x-none"/>
-        </w:rPr>
-        <w:t>mail</w:t>
-      </w:r>
-      <w:proofErr w:type="spellEnd"/>
-      <w:r>
-        <w:rPr>
-          <w:rFonts w:ascii="Segoe UI Black" w:hAnsi="Segoe UI Black" w:cs="Segoe UI Black"/>
-          <w:b/>
-          <w:bCs/>
-          <w:color w:val="000080"/>
-          <w:sz w:val="28"/>
-          <w:szCs w:val="28"/>
-          <w:lang w:val="x-none"/>
-        </w:rPr>
-        <w:t xml:space="preserve"> - </w:t>
-      </w:r>
-      <w:proofErr w:type="spellStart"/>
-      <w:r>
-        <w:rPr>
-          <w:rFonts w:ascii="Segoe UI Black" w:hAnsi="Segoe UI Black" w:cs="Segoe UI Black"/>
-          <w:b/>
-          <w:bCs/>
-          <w:color w:val="000080"/>
-          <w:sz w:val="28"/>
-          <w:szCs w:val="28"/>
-          <w:lang w:val="x-none"/>
-        </w:rPr>
-        <w:t>Free</w:t>
-      </w:r>
-      <w:proofErr w:type="spellEnd"/>
-      <w:r>
-        <w:rPr>
-          <w:rFonts w:ascii="Segoe UI Black" w:hAnsi="Segoe UI Black" w:cs="Segoe UI Black"/>
-          <w:b/>
-          <w:bCs/>
-          <w:color w:val="000080"/>
-          <w:sz w:val="28"/>
-          <w:szCs w:val="28"/>
-          <w:lang w:val="x-none"/>
-        </w:rPr>
-        <w:t xml:space="preserve"> </w:t>
-      </w:r>
-      <w:proofErr w:type="spellStart"/>
-      <w:r>
-        <w:rPr>
-          <w:rFonts w:ascii="Segoe UI Black" w:hAnsi="Segoe UI Black" w:cs="Segoe UI Black"/>
-          <w:b/>
-          <w:bCs/>
-          <w:color w:val="000080"/>
-          <w:sz w:val="28"/>
-          <w:szCs w:val="28"/>
-          <w:lang w:val="x-none"/>
-        </w:rPr>
-        <w:t>fields</w:t>
-      </w:r>
-      <w:proofErr w:type="spellEnd"/>
-      <w:r>
-        <w:rPr>
-          <w:rFonts w:ascii="Segoe UI Black" w:hAnsi="Segoe UI Black" w:cs="Segoe UI Black"/>
-          <w:b/>
-          <w:bCs/>
-          <w:color w:val="000080"/>
-          <w:sz w:val="28"/>
-          <w:szCs w:val="28"/>
-          <w:lang w:val="x-none"/>
-        </w:rPr>
-        <w:t xml:space="preserve"> </w:t>
-      </w:r>
-      <w:proofErr w:type="spellStart"/>
-      <w:r>
-        <w:rPr>
-          <w:rFonts w:ascii="Segoe UI Black" w:hAnsi="Segoe UI Black" w:cs="Segoe UI Black"/>
-          <w:b/>
-          <w:bCs/>
-          <w:color w:val="000080"/>
-          <w:sz w:val="28"/>
-          <w:szCs w:val="28"/>
-          <w:lang w:val="x-none"/>
-        </w:rPr>
-        <w:t>tab</w:t>
-      </w:r>
-      <w:bookmarkEnd w:id="3"/>
-      <w:proofErr w:type="spellEnd"/>
+      <w:bookmarkEnd w:id="5"/>
     </w:p>
     <w:p>
       <w:pPr>
@@ -2373,7 +2133,6 @@
           <w:lang w:val="x-none"/>
         </w:rPr>
       </w:pPr>
-      <w:proofErr w:type="spellStart"/>
       <w:r>
         <w:rPr>
           <w:rFonts w:ascii="Segoe UI" w:hAnsi="Segoe UI" w:cs="Segoe UI"/>
@@ -2381,29 +2140,8 @@
           <w:szCs w:val="20"/>
           <w:lang w:val="x-none"/>
         </w:rPr>
-        <w:t>Extra</w:t>
+        <w:t>Extra attachment</w:t>
       </w:r>
-      <w:proofErr w:type="spellEnd"/>
-      <w:r>
-        <w:rPr>
-          <w:rFonts w:ascii="Segoe UI" w:hAnsi="Segoe UI" w:cs="Segoe UI"/>
-          <w:sz w:val="20"/>
-          <w:szCs w:val="20"/>
-          <w:lang w:val="x-none"/>
-        </w:rPr>
-        <w:t xml:space="preserve"> </w:t>
-      </w:r>
-      <w:proofErr w:type="spellStart"/>
-      <w:r>
-        <w:rPr>
-          <w:rFonts w:ascii="Segoe UI" w:hAnsi="Segoe UI" w:cs="Segoe UI"/>
-          <w:sz w:val="20"/>
-          <w:szCs w:val="20"/>
-          <w:lang w:val="x-none"/>
-        </w:rPr>
-        <w:t>attachment</w:t>
-      </w:r>
-      <w:proofErr w:type="spellEnd"/>
     </w:p>
     <w:p>
       <w:pPr>
@@ -2418,7 +2156,6 @@
           <w:lang w:val="x-none"/>
         </w:rPr>
       </w:pPr>
-      <w:proofErr w:type="spellStart"/>
       <w:r>
         <w:rPr>
           <w:rFonts w:ascii="Segoe UI" w:hAnsi="Segoe UI" w:cs="Segoe UI"/>
@@ -2426,17 +2163,7 @@
           <w:szCs w:val="20"/>
           <w:lang w:val="x-none"/>
         </w:rPr>
-        <w:t>Columns</w:t>
-      </w:r>
-      <w:proofErr w:type="spellEnd"/>
-      <w:r>
-        <w:rPr>
-          <w:rFonts w:ascii="Segoe UI" w:hAnsi="Segoe UI" w:cs="Segoe UI"/>
-          <w:sz w:val="20"/>
-          <w:szCs w:val="20"/>
-          <w:lang w:val="x-none"/>
-        </w:rPr>
-        <w:t xml:space="preserve"> </w:t>
+        <w:t xml:space="preserve">Columns </w:t>
       </w:r>
     </w:p>
     <w:p>
@@ -2483,7 +2210,6 @@
           <w:lang w:val="x-none"/>
         </w:rPr>
       </w:pPr>
-      <w:proofErr w:type="spellStart"/>
       <w:r>
         <w:rPr>
           <w:rFonts w:ascii="Segoe UI" w:hAnsi="Segoe UI" w:cs="Segoe UI"/>
@@ -2491,17 +2217,7 @@
           <w:szCs w:val="20"/>
           <w:lang w:val="x-none"/>
         </w:rPr>
-        <w:t>Email</w:t>
-      </w:r>
-      <w:proofErr w:type="spellEnd"/>
-      <w:r>
-        <w:rPr>
-          <w:rFonts w:ascii="Segoe UI" w:hAnsi="Segoe UI" w:cs="Segoe UI"/>
-          <w:sz w:val="20"/>
-          <w:szCs w:val="20"/>
-          <w:lang w:val="x-none"/>
-        </w:rPr>
-        <w:t xml:space="preserve">  191 / 2387 </w:t>
+        <w:t xml:space="preserve">Email  191 / 2387 </w:t>
       </w:r>
     </w:p>
     <w:p>
@@ -2548,7 +2264,6 @@
           <w:lang w:val="x-none"/>
         </w:rPr>
       </w:pPr>
-      <w:proofErr w:type="spellStart"/>
       <w:r>
         <w:rPr>
           <w:rFonts w:ascii="Segoe UI" w:hAnsi="Segoe UI" w:cs="Segoe UI"/>
@@ -2556,17 +2271,7 @@
           <w:szCs w:val="20"/>
           <w:lang w:val="x-none"/>
         </w:rPr>
-        <w:t>Datetime</w:t>
-      </w:r>
-      <w:proofErr w:type="spellEnd"/>
-      <w:r>
-        <w:rPr>
-          <w:rFonts w:ascii="Segoe UI" w:hAnsi="Segoe UI" w:cs="Segoe UI"/>
-          <w:sz w:val="20"/>
-          <w:szCs w:val="20"/>
-          <w:lang w:val="x-none"/>
-        </w:rPr>
-        <w:t xml:space="preserve">  306445</w:t>
+        <w:t>Datetime  306445</w:t>
       </w:r>
     </w:p>
     <w:p>
@@ -2582,7 +2287,6 @@
           <w:lang w:val="x-none"/>
         </w:rPr>
       </w:pPr>
-      <w:proofErr w:type="spellStart"/>
       <w:r>
         <w:rPr>
           <w:rFonts w:ascii="Segoe UI" w:hAnsi="Segoe UI" w:cs="Segoe UI"/>
@@ -2590,17 +2294,7 @@
           <w:szCs w:val="20"/>
           <w:lang w:val="x-none"/>
         </w:rPr>
-        <w:t>Edit</w:t>
-      </w:r>
-      <w:proofErr w:type="spellEnd"/>
-      <w:r>
-        <w:rPr>
-          <w:rFonts w:ascii="Segoe UI" w:hAnsi="Segoe UI" w:cs="Segoe UI"/>
-          <w:sz w:val="20"/>
-          <w:szCs w:val="20"/>
-          <w:lang w:val="x-none"/>
-        </w:rPr>
-        <w:t xml:space="preserve"> </w:t>
+        <w:t xml:space="preserve">Edit </w:t>
       </w:r>
     </w:p>
     <w:p>
@@ -2616,7 +2310,6 @@
           <w:lang w:val="x-none"/>
         </w:rPr>
       </w:pPr>
-      <w:proofErr w:type="spellStart"/>
       <w:r>
         <w:rPr>
           <w:rFonts w:ascii="Segoe UI" w:hAnsi="Segoe UI" w:cs="Segoe UI"/>
@@ -2624,17 +2317,7 @@
           <w:szCs w:val="20"/>
           <w:lang w:val="x-none"/>
         </w:rPr>
-        <w:t>Setup</w:t>
-      </w:r>
-      <w:proofErr w:type="spellEnd"/>
-      <w:r>
-        <w:rPr>
-          <w:rFonts w:ascii="Segoe UI" w:hAnsi="Segoe UI" w:cs="Segoe UI"/>
-          <w:sz w:val="20"/>
-          <w:szCs w:val="20"/>
-          <w:lang w:val="x-none"/>
-        </w:rPr>
-        <w:t xml:space="preserve"> </w:t>
+        <w:t xml:space="preserve">Setup </w:t>
       </w:r>
       <w:proofErr w:type="spellStart"/>
       <w:r>
@@ -2759,8 +2442,7 @@
           <w:lang w:val="x-none"/>
         </w:rPr>
       </w:pPr>
-      <w:bookmarkStart w:id="4" w:name="_Toc162342221"/>
-      <w:proofErr w:type="spellStart"/>
+      <w:bookmarkStart w:id="6" w:name="_Toc180256875"/>
       <w:r>
         <w:rPr>
           <w:rFonts w:ascii="Segoe UI Black" w:hAnsi="Segoe UI Black" w:cs="Segoe UI Black"/>
@@ -2772,62 +2454,9 @@
           <w:lang w:val="x-none"/>
         </w:rPr>
         <w:lastRenderedPageBreak/>
-        <w:t>Mass</w:t>
+        <w:t>Mass email selection</w:t>
       </w:r>
-      <w:proofErr w:type="spellEnd"/>
-      <w:r>
-        <w:rPr>
-          <w:rFonts w:ascii="Segoe UI Black" w:hAnsi="Segoe UI Black" w:cs="Segoe UI Black"/>
-          <w:b/>
-          <w:bCs/>
-          <w:color w:val="000080"/>
-          <w:sz w:val="28"/>
-          <w:szCs w:val="28"/>
-          <w:lang w:val="x-none"/>
-        </w:rPr>
-        <w:t xml:space="preserve"> </w:t>
-      </w:r>
-      <w:proofErr w:type="spellStart"/>
-      <w:r>
-        <w:rPr>
-          <w:rFonts w:ascii="Segoe UI Black" w:hAnsi="Segoe UI Black" w:cs="Segoe UI Black"/>
-          <w:b/>
-          <w:bCs/>
-          <w:color w:val="000080"/>
-          <w:sz w:val="28"/>
-          <w:szCs w:val="28"/>
-          <w:lang w:val="x-none"/>
-        </w:rPr>
-        <w:t>email</w:t>
-      </w:r>
-      <w:proofErr w:type="spellEnd"/>
-      <w:r>
-        <w:rPr>
-          <w:rFonts w:ascii="Segoe UI Black" w:hAnsi="Segoe UI Black" w:cs="Segoe UI Black"/>
-          <w:b/>
-          <w:bCs/>
-          <w:color w:val="000080"/>
-          <w:sz w:val="28"/>
-          <w:szCs w:val="28"/>
-          <w:lang w:val="x-none"/>
-        </w:rPr>
-        <w:t xml:space="preserve"> </w:t>
-      </w:r>
-      <w:proofErr w:type="spellStart"/>
-      <w:r>
-        <w:rPr>
-          <w:rFonts w:ascii="Segoe UI Black" w:hAnsi="Segoe UI Black" w:cs="Segoe UI Black"/>
-          <w:b/>
-          <w:bCs/>
-          <w:color w:val="000080"/>
-          <w:sz w:val="28"/>
-          <w:szCs w:val="28"/>
-          <w:lang w:val="x-none"/>
-        </w:rPr>
-        <w:t>selection</w:t>
-      </w:r>
-      <w:bookmarkEnd w:id="4"/>
-      <w:proofErr w:type="spellEnd"/>
+      <w:bookmarkEnd w:id="6"/>
     </w:p>
     <w:p>
       <w:pPr>
@@ -2842,7 +2471,6 @@
           <w:lang w:val="x-none"/>
         </w:rPr>
       </w:pPr>
-      <w:proofErr w:type="spellStart"/>
       <w:r>
         <w:rPr>
           <w:rFonts w:ascii="Segoe UI" w:hAnsi="Segoe UI" w:cs="Segoe UI"/>
@@ -2850,29 +2478,8 @@
           <w:szCs w:val="20"/>
           <w:lang w:val="x-none"/>
         </w:rPr>
-        <w:t>Entire</w:t>
+        <w:t>Entire screen</w:t>
       </w:r>
-      <w:proofErr w:type="spellEnd"/>
-      <w:r>
-        <w:rPr>
-          <w:rFonts w:ascii="Segoe UI" w:hAnsi="Segoe UI" w:cs="Segoe UI"/>
-          <w:sz w:val="20"/>
-          <w:szCs w:val="20"/>
-          <w:lang w:val="x-none"/>
-        </w:rPr>
-        <w:t xml:space="preserve"> </w:t>
-      </w:r>
-      <w:proofErr w:type="spellStart"/>
-      <w:r>
-        <w:rPr>
-          <w:rFonts w:ascii="Segoe UI" w:hAnsi="Segoe UI" w:cs="Segoe UI"/>
-          <w:sz w:val="20"/>
-          <w:szCs w:val="20"/>
-          <w:lang w:val="x-none"/>
-        </w:rPr>
-        <w:t>screen</w:t>
-      </w:r>
-      <w:proofErr w:type="spellEnd"/>
     </w:p>
     <w:p>
       <w:pPr>
@@ -2977,8 +2584,7 @@
           <w:lang w:val="x-none"/>
         </w:rPr>
       </w:pPr>
-      <w:bookmarkStart w:id="5" w:name="_Toc162342222"/>
-      <w:proofErr w:type="spellStart"/>
+      <w:bookmarkStart w:id="7" w:name="_Toc180256876"/>
       <w:r>
         <w:rPr>
           <w:rFonts w:ascii="Segoe UI Black" w:hAnsi="Segoe UI Black" w:cs="Segoe UI Black"/>
@@ -2989,62 +2595,9 @@
           <w:szCs w:val="28"/>
           <w:lang w:val="x-none"/>
         </w:rPr>
-        <w:t>Documents</w:t>
+        <w:t>Documents - Plugin action</w:t>
       </w:r>
-      <w:proofErr w:type="spellEnd"/>
-      <w:r>
-        <w:rPr>
-          <w:rFonts w:ascii="Segoe UI Black" w:hAnsi="Segoe UI Black" w:cs="Segoe UI Black"/>
-          <w:b/>
-          <w:bCs/>
-          <w:color w:val="000080"/>
-          <w:sz w:val="28"/>
-          <w:szCs w:val="28"/>
-          <w:lang w:val="x-none"/>
-        </w:rPr>
-        <w:t xml:space="preserve"> - </w:t>
-      </w:r>
-      <w:proofErr w:type="spellStart"/>
-      <w:r>
-        <w:rPr>
-          <w:rFonts w:ascii="Segoe UI Black" w:hAnsi="Segoe UI Black" w:cs="Segoe UI Black"/>
-          <w:b/>
-          <w:bCs/>
-          <w:color w:val="000080"/>
-          <w:sz w:val="28"/>
-          <w:szCs w:val="28"/>
-          <w:lang w:val="x-none"/>
-        </w:rPr>
-        <w:t>Plugin</w:t>
-      </w:r>
-      <w:proofErr w:type="spellEnd"/>
-      <w:r>
-        <w:rPr>
-          <w:rFonts w:ascii="Segoe UI Black" w:hAnsi="Segoe UI Black" w:cs="Segoe UI Black"/>
-          <w:b/>
-          <w:bCs/>
-          <w:color w:val="000080"/>
-          <w:sz w:val="28"/>
-          <w:szCs w:val="28"/>
-          <w:lang w:val="x-none"/>
-        </w:rPr>
-        <w:t xml:space="preserve"> </w:t>
-      </w:r>
-      <w:proofErr w:type="spellStart"/>
-      <w:r>
-        <w:rPr>
-          <w:rFonts w:ascii="Segoe UI Black" w:hAnsi="Segoe UI Black" w:cs="Segoe UI Black"/>
-          <w:b/>
-          <w:bCs/>
-          <w:color w:val="000080"/>
-          <w:sz w:val="28"/>
-          <w:szCs w:val="28"/>
-          <w:lang w:val="x-none"/>
-        </w:rPr>
-        <w:t>action</w:t>
-      </w:r>
-      <w:bookmarkEnd w:id="5"/>
-      <w:proofErr w:type="spellEnd"/>
+      <w:bookmarkEnd w:id="7"/>
       <w:r>
         <w:rPr>
           <w:rFonts w:ascii="Segoe UI Black" w:hAnsi="Segoe UI Black" w:cs="Segoe UI Black"/>
@@ -3162,7 +2715,6 @@
           <w:lang w:val="x-none"/>
         </w:rPr>
       </w:pPr>
-      <w:proofErr w:type="spellStart"/>
       <w:r>
         <w:rPr>
           <w:rFonts w:ascii="Segoe UI" w:hAnsi="Segoe UI" w:cs="Segoe UI"/>
@@ -3170,157 +2722,7 @@
           <w:szCs w:val="20"/>
           <w:lang w:val="x-none"/>
         </w:rPr>
-        <w:t>Message</w:t>
-      </w:r>
-      <w:proofErr w:type="spellEnd"/>
-      <w:r>
-        <w:rPr>
-          <w:rFonts w:ascii="Segoe UI" w:hAnsi="Segoe UI" w:cs="Segoe UI"/>
-          <w:sz w:val="20"/>
-          <w:szCs w:val="20"/>
-          <w:lang w:val="x-none"/>
-        </w:rPr>
-        <w:t xml:space="preserve"> E-</w:t>
-      </w:r>
-      <w:proofErr w:type="spellStart"/>
-      <w:r>
-        <w:rPr>
-          <w:rFonts w:ascii="Segoe UI" w:hAnsi="Segoe UI" w:cs="Segoe UI"/>
-          <w:sz w:val="20"/>
-          <w:szCs w:val="20"/>
-          <w:lang w:val="x-none"/>
-        </w:rPr>
-        <w:t>mail</w:t>
-      </w:r>
-      <w:proofErr w:type="spellEnd"/>
-      <w:r>
-        <w:rPr>
-          <w:rFonts w:ascii="Segoe UI" w:hAnsi="Segoe UI" w:cs="Segoe UI"/>
-          <w:sz w:val="20"/>
-          <w:szCs w:val="20"/>
-          <w:lang w:val="x-none"/>
-        </w:rPr>
-        <w:t xml:space="preserve"> </w:t>
-      </w:r>
-      <w:proofErr w:type="spellStart"/>
-      <w:r>
-        <w:rPr>
-          <w:rFonts w:ascii="Segoe UI" w:hAnsi="Segoe UI" w:cs="Segoe UI"/>
-          <w:sz w:val="20"/>
-          <w:szCs w:val="20"/>
-          <w:lang w:val="x-none"/>
-        </w:rPr>
-        <w:t>can</w:t>
-      </w:r>
-      <w:proofErr w:type="spellEnd"/>
-      <w:r>
-        <w:rPr>
-          <w:rFonts w:ascii="Segoe UI" w:hAnsi="Segoe UI" w:cs="Segoe UI"/>
-          <w:sz w:val="20"/>
-          <w:szCs w:val="20"/>
-          <w:lang w:val="x-none"/>
-        </w:rPr>
-        <w:t xml:space="preserve"> </w:t>
-      </w:r>
-      <w:proofErr w:type="spellStart"/>
-      <w:r>
-        <w:rPr>
-          <w:rFonts w:ascii="Segoe UI" w:hAnsi="Segoe UI" w:cs="Segoe UI"/>
-          <w:sz w:val="20"/>
-          <w:szCs w:val="20"/>
-          <w:lang w:val="x-none"/>
-        </w:rPr>
-        <w:t>be</w:t>
-      </w:r>
-      <w:proofErr w:type="spellEnd"/>
-      <w:r>
-        <w:rPr>
-          <w:rFonts w:ascii="Segoe UI" w:hAnsi="Segoe UI" w:cs="Segoe UI"/>
-          <w:sz w:val="20"/>
-          <w:szCs w:val="20"/>
-          <w:lang w:val="x-none"/>
-        </w:rPr>
-        <w:t xml:space="preserve"> sent via </w:t>
-      </w:r>
-      <w:proofErr w:type="spellStart"/>
-      <w:r>
-        <w:rPr>
-          <w:rFonts w:ascii="Segoe UI" w:hAnsi="Segoe UI" w:cs="Segoe UI"/>
-          <w:sz w:val="20"/>
-          <w:szCs w:val="20"/>
-          <w:lang w:val="x-none"/>
-        </w:rPr>
-        <w:t>the</w:t>
-      </w:r>
-      <w:proofErr w:type="spellEnd"/>
-      <w:r>
-        <w:rPr>
-          <w:rFonts w:ascii="Segoe UI" w:hAnsi="Segoe UI" w:cs="Segoe UI"/>
-          <w:sz w:val="20"/>
-          <w:szCs w:val="20"/>
-          <w:lang w:val="x-none"/>
-        </w:rPr>
-        <w:t xml:space="preserve"> </w:t>
-      </w:r>
-      <w:proofErr w:type="spellStart"/>
-      <w:r>
-        <w:rPr>
-          <w:rFonts w:ascii="Segoe UI" w:hAnsi="Segoe UI" w:cs="Segoe UI"/>
-          <w:sz w:val="20"/>
-          <w:szCs w:val="20"/>
-          <w:lang w:val="x-none"/>
-        </w:rPr>
-        <w:t>context</w:t>
-      </w:r>
-      <w:proofErr w:type="spellEnd"/>
-      <w:r>
-        <w:rPr>
-          <w:rFonts w:ascii="Segoe UI" w:hAnsi="Segoe UI" w:cs="Segoe UI"/>
-          <w:sz w:val="20"/>
-          <w:szCs w:val="20"/>
-          <w:lang w:val="x-none"/>
-        </w:rPr>
-        <w:t xml:space="preserve"> menu in </w:t>
-      </w:r>
-      <w:proofErr w:type="spellStart"/>
-      <w:r>
-        <w:rPr>
-          <w:rFonts w:ascii="Segoe UI" w:hAnsi="Segoe UI" w:cs="Segoe UI"/>
-          <w:sz w:val="20"/>
-          <w:szCs w:val="20"/>
-          <w:lang w:val="x-none"/>
-        </w:rPr>
-        <w:t>the</w:t>
-      </w:r>
-      <w:proofErr w:type="spellEnd"/>
-      <w:r>
-        <w:rPr>
-          <w:rFonts w:ascii="Segoe UI" w:hAnsi="Segoe UI" w:cs="Segoe UI"/>
-          <w:sz w:val="20"/>
-          <w:szCs w:val="20"/>
-          <w:lang w:val="x-none"/>
-        </w:rPr>
-        <w:t xml:space="preserve"> Document </w:t>
-      </w:r>
-      <w:proofErr w:type="spellStart"/>
-      <w:r>
-        <w:rPr>
-          <w:rFonts w:ascii="Segoe UI" w:hAnsi="Segoe UI" w:cs="Segoe UI"/>
-          <w:sz w:val="20"/>
-          <w:szCs w:val="20"/>
-          <w:lang w:val="x-none"/>
-        </w:rPr>
-        <w:t>list</w:t>
-      </w:r>
-      <w:proofErr w:type="spellEnd"/>
-      <w:r>
-        <w:rPr>
-          <w:rFonts w:ascii="Segoe UI" w:hAnsi="Segoe UI" w:cs="Segoe UI"/>
-          <w:sz w:val="20"/>
-          <w:szCs w:val="20"/>
-          <w:lang w:val="x-none"/>
-        </w:rPr>
-        <w:t>.  3219</w:t>
+        <w:t>Message E-mail can be sent via the context menu in the Document list.  3219</w:t>
       </w:r>
     </w:p>
     <w:p>
@@ -3336,7 +2738,6 @@
           <w:lang w:val="x-none"/>
         </w:rPr>
       </w:pPr>
-      <w:proofErr w:type="spellStart"/>
       <w:r>
         <w:rPr>
           <w:rFonts w:ascii="Segoe UI" w:hAnsi="Segoe UI" w:cs="Segoe UI"/>
@@ -3344,149 +2745,8 @@
           <w:szCs w:val="20"/>
           <w:lang w:val="x-none"/>
         </w:rPr>
-        <w:t>On</w:t>
+        <w:t>On documents context menu the Plugin action - E-mail pro is translatable</w:t>
       </w:r>
-      <w:proofErr w:type="spellEnd"/>
-      <w:r>
-        <w:rPr>
-          <w:rFonts w:ascii="Segoe UI" w:hAnsi="Segoe UI" w:cs="Segoe UI"/>
-          <w:sz w:val="20"/>
-          <w:szCs w:val="20"/>
-          <w:lang w:val="x-none"/>
-        </w:rPr>
-        <w:t xml:space="preserve"> </w:t>
-      </w:r>
-      <w:proofErr w:type="spellStart"/>
-      <w:r>
-        <w:rPr>
-          <w:rFonts w:ascii="Segoe UI" w:hAnsi="Segoe UI" w:cs="Segoe UI"/>
-          <w:sz w:val="20"/>
-          <w:szCs w:val="20"/>
-          <w:lang w:val="x-none"/>
-        </w:rPr>
-        <w:t>documents</w:t>
-      </w:r>
-      <w:proofErr w:type="spellEnd"/>
-      <w:r>
-        <w:rPr>
-          <w:rFonts w:ascii="Segoe UI" w:hAnsi="Segoe UI" w:cs="Segoe UI"/>
-          <w:sz w:val="20"/>
-          <w:szCs w:val="20"/>
-          <w:lang w:val="x-none"/>
-        </w:rPr>
-        <w:t xml:space="preserve"> </w:t>
-      </w:r>
-      <w:proofErr w:type="spellStart"/>
-      <w:r>
-        <w:rPr>
-          <w:rFonts w:ascii="Segoe UI" w:hAnsi="Segoe UI" w:cs="Segoe UI"/>
-          <w:sz w:val="20"/>
-          <w:szCs w:val="20"/>
-          <w:lang w:val="x-none"/>
-        </w:rPr>
-        <w:t>context</w:t>
-      </w:r>
-      <w:proofErr w:type="spellEnd"/>
-      <w:r>
-        <w:rPr>
-          <w:rFonts w:ascii="Segoe UI" w:hAnsi="Segoe UI" w:cs="Segoe UI"/>
-          <w:sz w:val="20"/>
-          <w:szCs w:val="20"/>
-          <w:lang w:val="x-none"/>
-        </w:rPr>
-        <w:t xml:space="preserve"> menu </w:t>
-      </w:r>
-      <w:proofErr w:type="spellStart"/>
-      <w:r>
-        <w:rPr>
-          <w:rFonts w:ascii="Segoe UI" w:hAnsi="Segoe UI" w:cs="Segoe UI"/>
-          <w:sz w:val="20"/>
-          <w:szCs w:val="20"/>
-          <w:lang w:val="x-none"/>
-        </w:rPr>
-        <w:t>the</w:t>
-      </w:r>
-      <w:proofErr w:type="spellEnd"/>
-      <w:r>
-        <w:rPr>
-          <w:rFonts w:ascii="Segoe UI" w:hAnsi="Segoe UI" w:cs="Segoe UI"/>
-          <w:sz w:val="20"/>
-          <w:szCs w:val="20"/>
-          <w:lang w:val="x-none"/>
-        </w:rPr>
-        <w:t xml:space="preserve"> </w:t>
-      </w:r>
-      <w:proofErr w:type="spellStart"/>
-      <w:r>
-        <w:rPr>
-          <w:rFonts w:ascii="Segoe UI" w:hAnsi="Segoe UI" w:cs="Segoe UI"/>
-          <w:sz w:val="20"/>
-          <w:szCs w:val="20"/>
-          <w:lang w:val="x-none"/>
-        </w:rPr>
-        <w:t>Plugin</w:t>
-      </w:r>
-      <w:proofErr w:type="spellEnd"/>
-      <w:r>
-        <w:rPr>
-          <w:rFonts w:ascii="Segoe UI" w:hAnsi="Segoe UI" w:cs="Segoe UI"/>
-          <w:sz w:val="20"/>
-          <w:szCs w:val="20"/>
-          <w:lang w:val="x-none"/>
-        </w:rPr>
-        <w:t xml:space="preserve"> </w:t>
-      </w:r>
-      <w:proofErr w:type="spellStart"/>
-      <w:r>
-        <w:rPr>
-          <w:rFonts w:ascii="Segoe UI" w:hAnsi="Segoe UI" w:cs="Segoe UI"/>
-          <w:sz w:val="20"/>
-          <w:szCs w:val="20"/>
-          <w:lang w:val="x-none"/>
-        </w:rPr>
-        <w:t>action</w:t>
-      </w:r>
-      <w:proofErr w:type="spellEnd"/>
-      <w:r>
-        <w:rPr>
-          <w:rFonts w:ascii="Segoe UI" w:hAnsi="Segoe UI" w:cs="Segoe UI"/>
-          <w:sz w:val="20"/>
-          <w:szCs w:val="20"/>
-          <w:lang w:val="x-none"/>
-        </w:rPr>
-        <w:t xml:space="preserve"> - E-</w:t>
-      </w:r>
-      <w:proofErr w:type="spellStart"/>
-      <w:r>
-        <w:rPr>
-          <w:rFonts w:ascii="Segoe UI" w:hAnsi="Segoe UI" w:cs="Segoe UI"/>
-          <w:sz w:val="20"/>
-          <w:szCs w:val="20"/>
-          <w:lang w:val="x-none"/>
-        </w:rPr>
-        <w:t>mail</w:t>
-      </w:r>
-      <w:proofErr w:type="spellEnd"/>
-      <w:r>
-        <w:rPr>
-          <w:rFonts w:ascii="Segoe UI" w:hAnsi="Segoe UI" w:cs="Segoe UI"/>
-          <w:sz w:val="20"/>
-          <w:szCs w:val="20"/>
-          <w:lang w:val="x-none"/>
-        </w:rPr>
-        <w:t xml:space="preserve"> pro is </w:t>
-      </w:r>
-      <w:proofErr w:type="spellStart"/>
-      <w:r>
-        <w:rPr>
-          <w:rFonts w:ascii="Segoe UI" w:hAnsi="Segoe UI" w:cs="Segoe UI"/>
-          <w:sz w:val="20"/>
-          <w:szCs w:val="20"/>
-          <w:lang w:val="x-none"/>
-        </w:rPr>
-        <w:t>translatable</w:t>
-      </w:r>
-      <w:proofErr w:type="spellEnd"/>
     </w:p>
     <w:p>
       <w:pPr>

</xml_diff>